<commit_message>
Update Variables of interest v4.docx
</commit_message>
<xml_diff>
--- a/0_Documentation/Variables of interest v4.docx
+++ b/0_Documentation/Variables of interest v4.docx
@@ -7813,6 +7813,7 @@
               <w:contextualSpacing/>
               <w:rPr>
                 <w:rFonts w:asciiTheme="minorHAnsi" w:hAnsiTheme="minorHAnsi" w:cstheme="minorHAnsi"/>
+                <w:strike/>
                 <w:sz w:val="18"/>
                 <w:szCs w:val="18"/>
               </w:rPr>
@@ -7860,6 +7861,119 @@
               <w:commentReference w:id="13"/>
             </w:r>
           </w:p>
+          <w:p>
+            <w:pPr>
+              <w:spacing w:line="276" w:lineRule="auto"/>
+              <w:contextualSpacing/>
+              <w:rPr>
+                <w:rFonts w:asciiTheme="minorHAnsi" w:hAnsiTheme="minorHAnsi" w:cstheme="minorHAnsi"/>
+                <w:strike/>
+                <w:sz w:val="18"/>
+                <w:szCs w:val="18"/>
+              </w:rPr>
+            </w:pPr>
+          </w:p>
+          <w:p>
+            <w:pPr>
+              <w:spacing w:line="276" w:lineRule="auto"/>
+              <w:contextualSpacing/>
+              <w:rPr>
+                <w:rFonts w:asciiTheme="minorHAnsi" w:hAnsiTheme="minorHAnsi" w:cstheme="minorHAnsi"/>
+                <w:strike/>
+                <w:sz w:val="18"/>
+                <w:szCs w:val="18"/>
+              </w:rPr>
+            </w:pPr>
+            <w:r>
+              <w:rPr>
+                <w:rFonts w:asciiTheme="minorHAnsi" w:hAnsiTheme="minorHAnsi" w:cstheme="minorHAnsi"/>
+                <w:strike/>
+                <w:sz w:val="18"/>
+                <w:szCs w:val="18"/>
+              </w:rPr>
+              <w:t>Computed based on the following:</w:t>
+            </w:r>
+          </w:p>
+          <w:p>
+            <w:pPr>
+              <w:rPr>
+                <w:lang w:val="en-US"/>
+              </w:rPr>
+            </w:pPr>
+            <w:proofErr w:type="spellStart"/>
+            <w:r>
+              <w:rPr>
+                <w:lang w:val="en-US"/>
+              </w:rPr>
+              <w:lastRenderedPageBreak/>
+              <w:t>med_anticonvuls</w:t>
+            </w:r>
+            <w:r>
+              <w:rPr>
+                <w:lang w:val="en-US"/>
+              </w:rPr>
+              <w:t>_bin</w:t>
+            </w:r>
+            <w:proofErr w:type="spellEnd"/>
+            <w:r>
+              <w:rPr>
+                <w:lang w:val="en-US"/>
+              </w:rPr>
+              <w:t xml:space="preserve"> if 1</w:t>
+            </w:r>
+          </w:p>
+          <w:p>
+            <w:proofErr w:type="spellStart"/>
+            <w:r>
+              <w:t>med_other</w:t>
+            </w:r>
+            <w:proofErr w:type="spellEnd"/>
+            <w:r>
+              <w:t xml:space="preserve"> if: tetracyclines, </w:t>
+            </w:r>
+            <w:r>
+              <w:rPr>
+                <w:lang w:val="en-US"/>
+              </w:rPr>
+              <w:t>fluoroquinolones, antifungals</w:t>
+            </w:r>
+            <w:r>
+              <w:rPr>
+                <w:lang w:val="en-US"/>
+              </w:rPr>
+              <w:t xml:space="preserve">, </w:t>
+            </w:r>
+            <w:r>
+              <w:rPr>
+                <w:lang w:val="en-US"/>
+              </w:rPr>
+              <w:t>azoles, especially fluconazole, and</w:t>
+            </w:r>
+            <w:r>
+              <w:rPr>
+                <w:lang w:val="en-US"/>
+              </w:rPr>
+              <w:t xml:space="preserve"> </w:t>
+            </w:r>
+            <w:r>
+              <w:rPr>
+                <w:lang w:val="en-US"/>
+              </w:rPr>
+              <w:t>warfarin</w:t>
+            </w:r>
+          </w:p>
+          <w:p/>
+          <w:p>
+            <w:pPr>
+              <w:spacing w:line="276" w:lineRule="auto"/>
+              <w:contextualSpacing/>
+              <w:rPr>
+                <w:rFonts w:asciiTheme="minorHAnsi" w:hAnsiTheme="minorHAnsi" w:cstheme="minorHAnsi"/>
+                <w:sz w:val="18"/>
+                <w:szCs w:val="18"/>
+              </w:rPr>
+            </w:pPr>
+          </w:p>
         </w:tc>
         <w:tc>
           <w:tcPr>
@@ -7883,6 +7997,7 @@
                 <w:sz w:val="18"/>
                 <w:szCs w:val="18"/>
               </w:rPr>
+              <w:lastRenderedPageBreak/>
               <w:t xml:space="preserve">Indicate </w:t>
             </w:r>
             <w:commentRangeEnd w:id="14"/>
@@ -8290,7 +8405,6 @@
                 <w:sz w:val="18"/>
                 <w:szCs w:val="18"/>
               </w:rPr>
-              <w:lastRenderedPageBreak/>
               <w:t>Create</w:t>
             </w:r>
             <w:r>
@@ -8419,7 +8533,6 @@
                 <w:szCs w:val="18"/>
                 <w:lang w:val="en-GB"/>
               </w:rPr>
-              <w:lastRenderedPageBreak/>
               <w:t xml:space="preserve">History of rubella, </w:t>
             </w:r>
             <w:proofErr w:type="gramStart"/>
@@ -8736,7 +8849,6 @@
                 <w:szCs w:val="18"/>
               </w:rPr>
             </w:pPr>
-            <w:commentRangeStart w:id="16"/>
             <w:r>
               <w:rPr>
                 <w:rFonts w:asciiTheme="minorHAnsi" w:hAnsiTheme="minorHAnsi" w:cstheme="minorHAnsi"/>
@@ -8745,15 +8857,13 @@
               </w:rPr>
               <w:t>Genetic anomalies, metabolic disorders, perinatal brain injury</w:t>
             </w:r>
-            <w:commentRangeEnd w:id="16"/>
-            <w:r>
-              <w:rPr>
-                <w:rStyle w:val="CommentReference"/>
-                <w:rFonts w:ascii="Calibri" w:eastAsia="Calibri" w:hAnsi="Calibri" w:cs="Calibri"/>
-                <w:color w:val="000000"/>
-                <w:lang w:eastAsia="en-CA"/>
-              </w:rPr>
-              <w:commentReference w:id="16"/>
+            <w:r>
+              <w:rPr>
+                <w:rFonts w:asciiTheme="minorHAnsi" w:hAnsiTheme="minorHAnsi" w:cstheme="minorHAnsi"/>
+                <w:sz w:val="18"/>
+                <w:szCs w:val="18"/>
+              </w:rPr>
+              <w:t xml:space="preserve"> (child)</w:t>
             </w:r>
           </w:p>
         </w:tc>
@@ -8769,9 +8879,91 @@
                 <w:rFonts w:asciiTheme="minorHAnsi" w:hAnsiTheme="minorHAnsi" w:cstheme="minorHAnsi"/>
                 <w:sz w:val="18"/>
                 <w:szCs w:val="18"/>
+              </w:rPr>
+            </w:pPr>
+            <w:r>
+              <w:rPr>
+                <w:rFonts w:asciiTheme="minorHAnsi" w:hAnsiTheme="minorHAnsi" w:cstheme="minorHAnsi"/>
+                <w:sz w:val="18"/>
+                <w:szCs w:val="18"/>
+              </w:rPr>
+              <w:t xml:space="preserve">Genetic anomalies: </w:t>
+            </w:r>
+            <w:proofErr w:type="spellStart"/>
+            <w:r>
+              <w:rPr>
+                <w:rFonts w:asciiTheme="minorHAnsi" w:hAnsiTheme="minorHAnsi" w:cstheme="minorHAnsi"/>
+                <w:sz w:val="18"/>
+                <w:szCs w:val="18"/>
+              </w:rPr>
+              <w:t>chromoabn_dx</w:t>
+            </w:r>
+            <w:proofErr w:type="spellEnd"/>
+            <w:r>
+              <w:rPr>
+                <w:rFonts w:asciiTheme="minorHAnsi" w:hAnsiTheme="minorHAnsi" w:cstheme="minorHAnsi"/>
+                <w:sz w:val="18"/>
+                <w:szCs w:val="18"/>
+              </w:rPr>
+              <w:t xml:space="preserve"> and </w:t>
+            </w:r>
+            <w:proofErr w:type="spellStart"/>
+            <w:r>
+              <w:rPr>
+                <w:rFonts w:asciiTheme="minorHAnsi" w:hAnsiTheme="minorHAnsi" w:cstheme="minorHAnsi"/>
+                <w:sz w:val="18"/>
+                <w:szCs w:val="18"/>
+              </w:rPr>
+              <w:t>ch_chromoabn</w:t>
+            </w:r>
+            <w:proofErr w:type="spellEnd"/>
+            <w:r>
+              <w:rPr>
+                <w:rFonts w:asciiTheme="minorHAnsi" w:hAnsiTheme="minorHAnsi" w:cstheme="minorHAnsi"/>
+                <w:sz w:val="18"/>
+                <w:szCs w:val="18"/>
+              </w:rPr>
+              <w:t xml:space="preserve"> -&gt; more than 90% missing</w:t>
+            </w:r>
+          </w:p>
+          <w:p>
+            <w:pPr>
+              <w:spacing w:line="276" w:lineRule="auto"/>
+              <w:contextualSpacing/>
+              <w:rPr>
+                <w:rFonts w:asciiTheme="minorHAnsi" w:hAnsiTheme="minorHAnsi" w:cstheme="minorHAnsi"/>
+                <w:sz w:val="18"/>
+                <w:szCs w:val="18"/>
+              </w:rPr>
+            </w:pPr>
+            <w:r>
+              <w:rPr>
+                <w:rFonts w:asciiTheme="minorHAnsi" w:hAnsiTheme="minorHAnsi" w:cstheme="minorHAnsi"/>
+                <w:sz w:val="18"/>
+                <w:szCs w:val="18"/>
+              </w:rPr>
+              <w:t>Metabolic disorders: no match</w:t>
+            </w:r>
+          </w:p>
+          <w:p>
+            <w:pPr>
+              <w:spacing w:line="276" w:lineRule="auto"/>
+              <w:contextualSpacing/>
+              <w:rPr>
+                <w:rFonts w:asciiTheme="minorHAnsi" w:hAnsiTheme="minorHAnsi" w:cstheme="minorHAnsi"/>
+                <w:sz w:val="18"/>
+                <w:szCs w:val="18"/>
                 <w:highlight w:val="red"/>
               </w:rPr>
             </w:pPr>
+            <w:r>
+              <w:rPr>
+                <w:rFonts w:asciiTheme="minorHAnsi" w:hAnsiTheme="minorHAnsi" w:cstheme="minorHAnsi"/>
+                <w:sz w:val="18"/>
+                <w:szCs w:val="18"/>
+              </w:rPr>
+              <w:t>Perinatal brain injury: no match</w:t>
+            </w:r>
           </w:p>
         </w:tc>
         <w:tc>
@@ -8787,6 +8979,206 @@
                 <w:szCs w:val="18"/>
               </w:rPr>
             </w:pPr>
+            <w:r>
+              <w:rPr>
+                <w:rFonts w:asciiTheme="minorHAnsi" w:hAnsiTheme="minorHAnsi" w:cstheme="minorHAnsi"/>
+                <w:sz w:val="18"/>
+                <w:szCs w:val="18"/>
+              </w:rPr>
+              <w:t>Chromosomal abnormalities diagnosed during this specific pregnancy</w:t>
+            </w:r>
+          </w:p>
+          <w:p>
+            <w:pPr>
+              <w:pStyle w:val="CommentText"/>
+              <w:rPr>
+                <w:rFonts w:asciiTheme="minorHAnsi" w:hAnsiTheme="minorHAnsi" w:cstheme="minorHAnsi"/>
+                <w:sz w:val="18"/>
+                <w:szCs w:val="18"/>
+              </w:rPr>
+            </w:pPr>
+            <w:r>
+              <w:rPr>
+                <w:rFonts w:asciiTheme="minorHAnsi" w:hAnsiTheme="minorHAnsi" w:cstheme="minorHAnsi"/>
+                <w:sz w:val="18"/>
+                <w:szCs w:val="18"/>
+              </w:rPr>
+              <w:t>0=No (Normal)</w:t>
+            </w:r>
+            <w:r>
+              <w:rPr>
+                <w:rFonts w:asciiTheme="minorHAnsi" w:hAnsiTheme="minorHAnsi" w:cstheme="minorHAnsi"/>
+                <w:sz w:val="18"/>
+                <w:szCs w:val="18"/>
+              </w:rPr>
+              <w:t xml:space="preserve">; </w:t>
+            </w:r>
+            <w:r>
+              <w:rPr>
+                <w:rFonts w:asciiTheme="minorHAnsi" w:hAnsiTheme="minorHAnsi" w:cstheme="minorHAnsi"/>
+                <w:sz w:val="18"/>
+                <w:szCs w:val="18"/>
+              </w:rPr>
+              <w:t>1=Yes (Abnormal)</w:t>
+            </w:r>
+            <w:r>
+              <w:rPr>
+                <w:rFonts w:asciiTheme="minorHAnsi" w:hAnsiTheme="minorHAnsi" w:cstheme="minorHAnsi"/>
+                <w:sz w:val="18"/>
+                <w:szCs w:val="18"/>
+              </w:rPr>
+              <w:t xml:space="preserve">; </w:t>
+            </w:r>
+            <w:r>
+              <w:rPr>
+                <w:rFonts w:asciiTheme="minorHAnsi" w:hAnsiTheme="minorHAnsi" w:cstheme="minorHAnsi"/>
+                <w:sz w:val="18"/>
+                <w:szCs w:val="18"/>
+              </w:rPr>
+              <w:t>555=Unknown</w:t>
+            </w:r>
+            <w:r>
+              <w:rPr>
+                <w:rFonts w:asciiTheme="minorHAnsi" w:hAnsiTheme="minorHAnsi" w:cstheme="minorHAnsi"/>
+                <w:sz w:val="18"/>
+                <w:szCs w:val="18"/>
+              </w:rPr>
+              <w:t xml:space="preserve">; </w:t>
+            </w:r>
+            <w:r>
+              <w:rPr>
+                <w:rFonts w:asciiTheme="minorHAnsi" w:hAnsiTheme="minorHAnsi" w:cstheme="minorHAnsi"/>
+                <w:sz w:val="18"/>
+                <w:szCs w:val="18"/>
+              </w:rPr>
+              <w:t>888=Not measured by the study</w:t>
+            </w:r>
+            <w:r>
+              <w:rPr>
+                <w:rFonts w:asciiTheme="minorHAnsi" w:hAnsiTheme="minorHAnsi" w:cstheme="minorHAnsi"/>
+                <w:sz w:val="18"/>
+                <w:szCs w:val="18"/>
+              </w:rPr>
+              <w:t xml:space="preserve">; </w:t>
+            </w:r>
+            <w:r>
+              <w:rPr>
+                <w:rFonts w:asciiTheme="minorHAnsi" w:hAnsiTheme="minorHAnsi" w:cstheme="minorHAnsi"/>
+                <w:sz w:val="18"/>
+                <w:szCs w:val="18"/>
+              </w:rPr>
+              <w:t>999=Missing</w:t>
+            </w:r>
+          </w:p>
+          <w:p>
+            <w:pPr>
+              <w:pStyle w:val="CommentText"/>
+              <w:rPr>
+                <w:rFonts w:asciiTheme="minorHAnsi" w:hAnsiTheme="minorHAnsi" w:cstheme="minorHAnsi"/>
+                <w:sz w:val="18"/>
+                <w:szCs w:val="18"/>
+              </w:rPr>
+            </w:pPr>
+          </w:p>
+          <w:p>
+            <w:pPr>
+              <w:pStyle w:val="CommentText"/>
+              <w:rPr>
+                <w:rFonts w:asciiTheme="minorHAnsi" w:hAnsiTheme="minorHAnsi" w:cstheme="minorHAnsi"/>
+                <w:sz w:val="18"/>
+                <w:szCs w:val="18"/>
+              </w:rPr>
+            </w:pPr>
+            <w:r>
+              <w:rPr>
+                <w:rFonts w:asciiTheme="minorHAnsi" w:hAnsiTheme="minorHAnsi" w:cstheme="minorHAnsi"/>
+                <w:sz w:val="18"/>
+                <w:szCs w:val="18"/>
+              </w:rPr>
+              <w:t>Chromosomal abnormalities identified after delivery</w:t>
+            </w:r>
+          </w:p>
+          <w:p>
+            <w:pPr>
+              <w:pStyle w:val="CommentText"/>
+              <w:rPr>
+                <w:rFonts w:asciiTheme="minorHAnsi" w:hAnsiTheme="minorHAnsi" w:cstheme="minorHAnsi"/>
+                <w:sz w:val="18"/>
+                <w:szCs w:val="18"/>
+              </w:rPr>
+            </w:pPr>
+            <w:r>
+              <w:rPr>
+                <w:rFonts w:asciiTheme="minorHAnsi" w:hAnsiTheme="minorHAnsi" w:cstheme="minorHAnsi"/>
+                <w:sz w:val="18"/>
+                <w:szCs w:val="18"/>
+              </w:rPr>
+              <w:t>0=No (Normal)</w:t>
+            </w:r>
+            <w:r>
+              <w:rPr>
+                <w:rFonts w:asciiTheme="minorHAnsi" w:hAnsiTheme="minorHAnsi" w:cstheme="minorHAnsi"/>
+                <w:sz w:val="18"/>
+                <w:szCs w:val="18"/>
+              </w:rPr>
+              <w:t xml:space="preserve">; </w:t>
+            </w:r>
+            <w:r>
+              <w:rPr>
+                <w:rFonts w:asciiTheme="minorHAnsi" w:hAnsiTheme="minorHAnsi" w:cstheme="minorHAnsi"/>
+                <w:sz w:val="18"/>
+                <w:szCs w:val="18"/>
+              </w:rPr>
+              <w:t>1=Yes (Abnormal)</w:t>
+            </w:r>
+            <w:r>
+              <w:rPr>
+                <w:rFonts w:asciiTheme="minorHAnsi" w:hAnsiTheme="minorHAnsi" w:cstheme="minorHAnsi"/>
+                <w:sz w:val="18"/>
+                <w:szCs w:val="18"/>
+              </w:rPr>
+              <w:t xml:space="preserve">; </w:t>
+            </w:r>
+            <w:r>
+              <w:rPr>
+                <w:rFonts w:asciiTheme="minorHAnsi" w:hAnsiTheme="minorHAnsi" w:cstheme="minorHAnsi"/>
+                <w:sz w:val="18"/>
+                <w:szCs w:val="18"/>
+              </w:rPr>
+              <w:t>555=Unknown</w:t>
+            </w:r>
+            <w:r>
+              <w:rPr>
+                <w:rFonts w:asciiTheme="minorHAnsi" w:hAnsiTheme="minorHAnsi" w:cstheme="minorHAnsi"/>
+                <w:sz w:val="18"/>
+                <w:szCs w:val="18"/>
+              </w:rPr>
+              <w:t xml:space="preserve">; </w:t>
+            </w:r>
+            <w:r>
+              <w:rPr>
+                <w:rFonts w:asciiTheme="minorHAnsi" w:hAnsiTheme="minorHAnsi" w:cstheme="minorHAnsi"/>
+                <w:sz w:val="18"/>
+                <w:szCs w:val="18"/>
+              </w:rPr>
+              <w:t>888=Not measured by the study</w:t>
+            </w:r>
+            <w:r>
+              <w:rPr>
+                <w:rFonts w:asciiTheme="minorHAnsi" w:hAnsiTheme="minorHAnsi" w:cstheme="minorHAnsi"/>
+                <w:sz w:val="18"/>
+                <w:szCs w:val="18"/>
+              </w:rPr>
+              <w:t xml:space="preserve">; </w:t>
+            </w:r>
+            <w:r>
+              <w:rPr>
+                <w:rFonts w:asciiTheme="minorHAnsi" w:hAnsiTheme="minorHAnsi" w:cstheme="minorHAnsi"/>
+                <w:sz w:val="18"/>
+                <w:szCs w:val="18"/>
+              </w:rPr>
+              <w:t>999=Missing</w:t>
+            </w:r>
           </w:p>
         </w:tc>
       </w:tr>
@@ -9897,16 +10289,7 @@
                 <w:sz w:val="18"/>
                 <w:szCs w:val="18"/>
               </w:rPr>
-              <w:t xml:space="preserve">Japanese </w:t>
-            </w:r>
-            <w:r>
-              <w:rPr>
-                <w:rFonts w:asciiTheme="minorHAnsi" w:hAnsiTheme="minorHAnsi" w:cstheme="minorHAnsi"/>
-                <w:sz w:val="18"/>
-                <w:szCs w:val="18"/>
-              </w:rPr>
-              <w:lastRenderedPageBreak/>
-              <w:t>encephalitis (</w:t>
+              <w:t>Japanese encephalitis (</w:t>
             </w:r>
             <w:r>
               <w:rPr>
@@ -9956,7 +10339,6 @@
                 <w:szCs w:val="18"/>
                 <w:lang w:val="en-GB"/>
               </w:rPr>
-              <w:lastRenderedPageBreak/>
               <w:t>No match</w:t>
             </w:r>
           </w:p>
@@ -10999,6 +11381,7 @@
                 <w:sz w:val="18"/>
                 <w:szCs w:val="18"/>
               </w:rPr>
+              <w:lastRenderedPageBreak/>
               <w:t>vomiting</w:t>
             </w:r>
           </w:p>
@@ -11103,6 +11486,7 @@
                 <w:sz w:val="18"/>
                 <w:szCs w:val="18"/>
               </w:rPr>
+              <w:lastRenderedPageBreak/>
               <w:t>Any arbovirus-related symptoms during the current pregnancy</w:t>
             </w:r>
           </w:p>
@@ -11627,7 +12011,6 @@
         <w:rPr>
           <w:rFonts w:asciiTheme="minorHAnsi" w:hAnsiTheme="minorHAnsi" w:cstheme="minorHAnsi"/>
         </w:rPr>
-        <w:lastRenderedPageBreak/>
         <w:br w:type="page"/>
       </w:r>
     </w:p>
@@ -13033,26 +13416,6 @@
           <w:t>https://www.fda.gov/consumers/free-publications-women/english-publications</w:t>
         </w:r>
       </w:hyperlink>
-    </w:p>
-  </w:comment>
-  <w:comment w:id="16" w:author="Damen, J.A.A. (Anneke)" w:date="2022-07-15T11:56:00Z" w:initials="DJ(">
-    <w:p>
-      <w:r>
-        <w:rPr>
-          <w:rStyle w:val="CommentReference"/>
-        </w:rPr>
-        <w:annotationRef/>
-      </w:r>
-      <w:r>
-        <w:rPr>
-          <w:rFonts w:ascii="Calibri" w:eastAsia="Calibri" w:hAnsi="Calibri" w:cs="Calibri"/>
-          <w:color w:val="000000"/>
-          <w:sz w:val="20"/>
-          <w:szCs w:val="20"/>
-          <w:lang w:eastAsia="en-CA"/>
-        </w:rPr>
-        <w:t>Help needed with this variable…! How can we create this?</w:t>
-      </w:r>
     </w:p>
   </w:comment>
 </w:comments>
@@ -13075,7 +13438,6 @@
   <w15:commentEx w15:paraId="1E2AB888" w15:paraIdParent="737CE23C" w15:done="1"/>
   <w15:commentEx w15:paraId="557C2D26" w15:done="0"/>
   <w15:commentEx w15:paraId="052E4902" w15:paraIdParent="557C2D26" w15:done="0"/>
-  <w15:commentEx w15:paraId="1B6CF03E" w15:done="0"/>
 </w15:commentsEx>
 </file>
 
@@ -13096,7 +13458,6 @@
   <w16cex:commentExtensible w16cex:durableId="26C9F10C" w16cex:dateUtc="2022-09-12T15:55:00Z"/>
   <w16cex:commentExtensible w16cex:durableId="26C9F0D6" w16cex:dateUtc="2022-09-12T15:54:00Z"/>
   <w16cex:commentExtensible w16cex:durableId="26CF0282" w16cex:dateUtc="2022-09-16T12:11:00Z"/>
-  <w16cex:commentExtensible w16cex:durableId="267BD454" w16cex:dateUtc="2022-07-15T09:56:00Z"/>
 </w16cex:commentsExtensible>
 </file>
 
@@ -13117,7 +13478,6 @@
   <w16cid:commentId w16cid:paraId="1E2AB888" w16cid:durableId="26C9F10C"/>
   <w16cid:commentId w16cid:paraId="557C2D26" w16cid:durableId="26C9F0D6"/>
   <w16cid:commentId w16cid:paraId="052E4902" w16cid:durableId="26CF0282"/>
-  <w16cid:commentId w16cid:paraId="1B6CF03E" w16cid:durableId="267BD454"/>
 </w16cid:commentsIds>
 </file>
 

</xml_diff>